<commit_message>
update praktikums aufgabe 1
</commit_message>
<xml_diff>
--- a/doc/Praktikum/BWL2 Praktikum SS2015 Nr_1.docx
+++ b/doc/Praktikum/BWL2 Praktikum SS2015 Nr_1.docx
@@ -6,47 +6,41 @@
       <w:pPr>
         <w:rPr>
           <w:b/>
-          <w:sz w:val="28"/>
-          <w:szCs w:val="28"/>
-        </w:rPr>
-      </w:pPr>
-      <w:r>
-        <w:rPr>
-          <w:b/>
-          <w:sz w:val="28"/>
-          <w:szCs w:val="28"/>
+        </w:rPr>
+      </w:pPr>
+      <w:r>
+        <w:rPr>
+          <w:b/>
         </w:rPr>
         <w:t>BWL2</w:t>
       </w:r>
       <w:r>
         <w:rPr>
           <w:b/>
-          <w:sz w:val="28"/>
-          <w:szCs w:val="28"/>
         </w:rPr>
         <w:tab/>
       </w:r>
       <w:r>
         <w:rPr>
           <w:b/>
-          <w:sz w:val="28"/>
-          <w:szCs w:val="28"/>
         </w:rPr>
         <w:tab/>
       </w:r>
       <w:r>
         <w:rPr>
           <w:b/>
-          <w:sz w:val="28"/>
-          <w:szCs w:val="28"/>
         </w:rPr>
         <w:tab/>
       </w:r>
       <w:r>
         <w:rPr>
           <w:b/>
-          <w:sz w:val="28"/>
-          <w:szCs w:val="28"/>
+        </w:rPr>
+        <w:tab/>
+      </w:r>
+      <w:r>
+        <w:rPr>
+          <w:b/>
         </w:rPr>
         <w:tab/>
         <w:t>Praktikum</w:t>
@@ -54,88 +48,72 @@
       <w:r>
         <w:rPr>
           <w:b/>
-          <w:sz w:val="28"/>
-          <w:szCs w:val="28"/>
         </w:rPr>
         <w:tab/>
       </w:r>
       <w:r>
         <w:rPr>
           <w:b/>
-          <w:sz w:val="28"/>
-          <w:szCs w:val="28"/>
         </w:rPr>
         <w:t>Nr. 1</w:t>
       </w:r>
       <w:r>
         <w:rPr>
           <w:b/>
-          <w:sz w:val="28"/>
-          <w:szCs w:val="28"/>
         </w:rPr>
         <w:tab/>
       </w:r>
       <w:r>
         <w:rPr>
           <w:b/>
-          <w:sz w:val="28"/>
-          <w:szCs w:val="28"/>
         </w:rPr>
         <w:tab/>
       </w:r>
       <w:r>
         <w:rPr>
           <w:b/>
-          <w:sz w:val="28"/>
-          <w:szCs w:val="28"/>
         </w:rPr>
         <w:t xml:space="preserve">           </w:t>
       </w:r>
       <w:r>
         <w:rPr>
           <w:b/>
-          <w:sz w:val="28"/>
-          <w:szCs w:val="28"/>
         </w:rPr>
         <w:t xml:space="preserve">   </w:t>
       </w:r>
       <w:r>
         <w:rPr>
           <w:b/>
-          <w:sz w:val="28"/>
-          <w:szCs w:val="28"/>
+        </w:rPr>
+        <w:tab/>
+      </w:r>
+      <w:r>
+        <w:rPr>
+          <w:b/>
         </w:rPr>
         <w:t>S</w:t>
       </w:r>
       <w:r>
         <w:rPr>
           <w:b/>
-          <w:sz w:val="28"/>
-          <w:szCs w:val="28"/>
         </w:rPr>
         <w:t>S</w:t>
       </w:r>
       <w:r>
         <w:rPr>
           <w:b/>
-          <w:sz w:val="28"/>
-          <w:szCs w:val="28"/>
         </w:rPr>
         <w:t xml:space="preserve"> </w:t>
       </w:r>
       <w:r>
         <w:rPr>
           <w:b/>
-          <w:sz w:val="28"/>
-          <w:szCs w:val="28"/>
         </w:rPr>
         <w:t>20</w:t>
       </w:r>
       <w:r>
         <w:rPr>
           <w:b/>
-          <w:sz w:val="28"/>
-          <w:szCs w:val="28"/>
         </w:rPr>
         <w:t>15</w:t>
       </w:r>
@@ -144,11 +122,52 @@
       <w:pPr>
         <w:rPr>
           <w:b/>
-          <w:sz w:val="28"/>
-          <w:szCs w:val="28"/>
-        </w:rPr>
-      </w:pPr>
-    </w:p>
+        </w:rPr>
+      </w:pPr>
+    </w:p>
+    <w:p>
+      <w:pPr>
+        <w:rPr>
+          <w:b/>
+        </w:rPr>
+      </w:pPr>
+      <w:r>
+        <w:rPr>
+          <w:b/>
+        </w:rPr>
+        <w:t>Teammitglieder:</w:t>
+      </w:r>
+    </w:p>
+    <w:p>
+      <w:r>
+        <w:rPr>
+          <w:b/>
+        </w:rPr>
+        <w:tab/>
+      </w:r>
+      <w:r>
+        <w:rPr>
+          <w:b/>
+        </w:rPr>
+        <w:tab/>
+      </w:r>
+      <w:r>
+        <w:t>Saeed Shanidar</w:t>
+      </w:r>
+    </w:p>
+    <w:p>
+      <w:r>
+        <w:tab/>
+      </w:r>
+      <w:r>
+        <w:tab/>
+        <w:t>Dimitri Meier</w:t>
+      </w:r>
+      <w:bookmarkStart w:id="0" w:name="_GoBack"/>
+      <w:bookmarkEnd w:id="0"/>
+    </w:p>
+    <w:p/>
+    <w:p/>
     <w:p>
       <w:pPr>
         <w:autoSpaceDE w:val="0"/>
@@ -189,6 +208,22 @@
     </w:p>
     <w:p>
       <w:pPr>
+        <w:autoSpaceDE w:val="0"/>
+        <w:autoSpaceDN w:val="0"/>
+        <w:adjustRightInd w:val="0"/>
+        <w:ind w:left="360"/>
+      </w:pPr>
+    </w:p>
+    <w:p>
+      <w:pPr>
+        <w:autoSpaceDE w:val="0"/>
+        <w:autoSpaceDN w:val="0"/>
+        <w:adjustRightInd w:val="0"/>
+        <w:ind w:left="360"/>
+      </w:pPr>
+    </w:p>
+    <w:p>
+      <w:pPr>
         <w:numPr>
           <w:ilvl w:val="0"/>
           <w:numId w:val="4"/>
@@ -295,68 +330,7 @@
         <w:autoSpaceDN w:val="0"/>
         <w:adjustRightInd w:val="0"/>
       </w:pPr>
-    </w:p>
-    <w:p>
-      <w:pPr>
-        <w:autoSpaceDE w:val="0"/>
-        <w:autoSpaceDN w:val="0"/>
-        <w:adjustRightInd w:val="0"/>
-      </w:pPr>
-    </w:p>
-    <w:p>
-      <w:pPr>
-        <w:autoSpaceDE w:val="0"/>
-        <w:autoSpaceDN w:val="0"/>
-        <w:adjustRightInd w:val="0"/>
-      </w:pPr>
-    </w:p>
-    <w:p>
-      <w:pPr>
-        <w:autoSpaceDE w:val="0"/>
-        <w:autoSpaceDN w:val="0"/>
-        <w:adjustRightInd w:val="0"/>
-      </w:pPr>
-    </w:p>
-    <w:p>
-      <w:pPr>
-        <w:numPr>
-          <w:ilvl w:val="0"/>
-          <w:numId w:val="3"/>
-        </w:numPr>
-        <w:autoSpaceDE w:val="0"/>
-        <w:autoSpaceDN w:val="0"/>
-        <w:adjustRightInd w:val="0"/>
-      </w:pPr>
-      <w:r>
-        <w:t>UML-Sequenzdiagramm (mit den Komponenten von 1. für eine Artikelsuche)</w:t>
-      </w:r>
-    </w:p>
-    <w:p>
-      <w:pPr>
-        <w:autoSpaceDE w:val="0"/>
-        <w:autoSpaceDN w:val="0"/>
-        <w:adjustRightInd w:val="0"/>
-        <w:ind w:left="360"/>
-      </w:pPr>
-    </w:p>
-    <w:p>
-      <w:pPr>
-        <w:autoSpaceDE w:val="0"/>
-        <w:autoSpaceDN w:val="0"/>
-        <w:adjustRightInd w:val="0"/>
-        <w:ind w:left="360"/>
-        <w:rPr>
-          <w:b/>
-          <w:sz w:val="28"/>
-          <w:szCs w:val="28"/>
-        </w:rPr>
-      </w:pPr>
-      <w:r>
-        <w:rPr>
-          <w:b/>
-          <w:sz w:val="28"/>
-          <w:szCs w:val="28"/>
-        </w:rPr>
+      <w:r>
         <w:pict>
           <v:shapetype id="_x0000_t75" coordsize="21600,21600" o:spt="75" o:preferrelative="t" path="m@4@5l@4@11@9@11@9@5xe" filled="f" stroked="f">
             <v:stroke joinstyle="miter"/>
@@ -377,8 +351,8 @@
             <v:path o:extrusionok="f" gradientshapeok="t" o:connecttype="rect"/>
             <o:lock v:ext="edit" aspectratio="t"/>
           </v:shapetype>
-          <v:shape id="_x0000_i1032" type="#_x0000_t75" style="width:453.25pt;height:428.2pt">
-            <v:imagedata r:id="rId5" o:title="uml_seq_produktsuche"/>
+          <v:shape id="_x0000_i1025" type="#_x0000_t75" style="width:453.3pt;height:330.1pt">
+            <v:imagedata r:id="rId5" o:title="Architektur"/>
           </v:shape>
         </w:pict>
       </w:r>
@@ -388,23 +362,70 @@
         <w:autoSpaceDE w:val="0"/>
         <w:autoSpaceDN w:val="0"/>
         <w:adjustRightInd w:val="0"/>
-        <w:ind w:left="360"/>
-        <w:rPr>
-          <w:b/>
-          <w:sz w:val="28"/>
-          <w:szCs w:val="28"/>
-        </w:rPr>
-      </w:pPr>
-    </w:p>
-    <w:p>
-      <w:pPr>
-        <w:autoSpaceDE w:val="0"/>
-        <w:autoSpaceDN w:val="0"/>
-        <w:adjustRightInd w:val="0"/>
-        <w:ind w:left="360"/>
-      </w:pPr>
-      <w:bookmarkStart w:id="0" w:name="_GoBack"/>
-      <w:bookmarkEnd w:id="0"/>
+      </w:pPr>
+    </w:p>
+    <w:p>
+      <w:pPr>
+        <w:autoSpaceDE w:val="0"/>
+        <w:autoSpaceDN w:val="0"/>
+        <w:adjustRightInd w:val="0"/>
+      </w:pPr>
+    </w:p>
+    <w:p>
+      <w:pPr>
+        <w:autoSpaceDE w:val="0"/>
+        <w:autoSpaceDN w:val="0"/>
+        <w:adjustRightInd w:val="0"/>
+      </w:pPr>
+    </w:p>
+    <w:p>
+      <w:pPr>
+        <w:autoSpaceDE w:val="0"/>
+        <w:autoSpaceDN w:val="0"/>
+        <w:adjustRightInd w:val="0"/>
+      </w:pPr>
+    </w:p>
+    <w:p>
+      <w:pPr>
+        <w:autoSpaceDE w:val="0"/>
+        <w:autoSpaceDN w:val="0"/>
+        <w:adjustRightInd w:val="0"/>
+      </w:pPr>
+    </w:p>
+    <w:p>
+      <w:pPr>
+        <w:autoSpaceDE w:val="0"/>
+        <w:autoSpaceDN w:val="0"/>
+        <w:adjustRightInd w:val="0"/>
+      </w:pPr>
+    </w:p>
+    <w:p>
+      <w:pPr>
+        <w:autoSpaceDE w:val="0"/>
+        <w:autoSpaceDN w:val="0"/>
+        <w:adjustRightInd w:val="0"/>
+      </w:pPr>
+    </w:p>
+    <w:p>
+      <w:pPr>
+        <w:autoSpaceDE w:val="0"/>
+        <w:autoSpaceDN w:val="0"/>
+        <w:adjustRightInd w:val="0"/>
+      </w:pPr>
+    </w:p>
+    <w:p>
+      <w:pPr>
+        <w:autoSpaceDE w:val="0"/>
+        <w:autoSpaceDN w:val="0"/>
+        <w:adjustRightInd w:val="0"/>
+      </w:pPr>
+    </w:p>
+    <w:p>
+      <w:pPr>
+        <w:autoSpaceDE w:val="0"/>
+        <w:autoSpaceDN w:val="0"/>
+        <w:adjustRightInd w:val="0"/>
+      </w:pPr>
     </w:p>
     <w:p>
       <w:pPr>
@@ -415,28 +436,56 @@
         <w:autoSpaceDE w:val="0"/>
         <w:autoSpaceDN w:val="0"/>
         <w:adjustRightInd w:val="0"/>
-      </w:pPr>
-      <w:r>
-        <w:t>Begründung für die gewählten Technologien,</w:t>
-      </w:r>
-      <w:r>
-        <w:t xml:space="preserve"> insbesondere die Programmiersprache.</w:t>
-      </w:r>
-    </w:p>
-    <w:p>
-      <w:pPr>
-        <w:autoSpaceDE w:val="0"/>
-        <w:autoSpaceDN w:val="0"/>
-        <w:adjustRightInd w:val="0"/>
-        <w:ind w:left="360"/>
-      </w:pPr>
-    </w:p>
-    <w:p>
-      <w:pPr>
-        <w:autoSpaceDE w:val="0"/>
-        <w:autoSpaceDN w:val="0"/>
-        <w:adjustRightInd w:val="0"/>
-        <w:ind w:left="360"/>
+        <w:rPr>
+          <w:b/>
+        </w:rPr>
+      </w:pPr>
+      <w:r>
+        <w:lastRenderedPageBreak/>
+        <w:t>UML-Sequenzdiagramm (mit den Komponenten von 1. für eine Artikelsuche)</w:t>
+      </w:r>
+    </w:p>
+    <w:p>
+      <w:pPr>
+        <w:autoSpaceDE w:val="0"/>
+        <w:autoSpaceDN w:val="0"/>
+        <w:adjustRightInd w:val="0"/>
+        <w:ind w:left="360"/>
+        <w:rPr>
+          <w:b/>
+        </w:rPr>
+      </w:pPr>
+    </w:p>
+    <w:p>
+      <w:pPr>
+        <w:autoSpaceDE w:val="0"/>
+        <w:autoSpaceDN w:val="0"/>
+        <w:adjustRightInd w:val="0"/>
+        <w:ind w:left="360"/>
+        <w:rPr>
+          <w:b/>
+        </w:rPr>
+      </w:pPr>
+      <w:r>
+        <w:rPr>
+          <w:b/>
+        </w:rPr>
+        <w:pict>
+          <v:shape id="_x0000_i1026" type="#_x0000_t75" style="width:453.3pt;height:428.45pt">
+            <v:imagedata r:id="rId6" o:title="uml_seq_produktsuche"/>
+          </v:shape>
+        </w:pict>
+      </w:r>
+    </w:p>
+    <w:p>
+      <w:pPr>
+        <w:autoSpaceDE w:val="0"/>
+        <w:autoSpaceDN w:val="0"/>
+        <w:adjustRightInd w:val="0"/>
+        <w:ind w:left="360"/>
+        <w:rPr>
+          <w:b/>
+        </w:rPr>
       </w:pPr>
     </w:p>
     <w:p>
@@ -458,6 +507,144 @@
         <w:adjustRightInd w:val="0"/>
       </w:pPr>
       <w:r>
+        <w:t>Begründung für die gewählten Technologien,</w:t>
+      </w:r>
+      <w:r>
+        <w:t xml:space="preserve"> insbesondere die Programmiersprache.</w:t>
+      </w:r>
+    </w:p>
+    <w:p>
+      <w:pPr>
+        <w:autoSpaceDE w:val="0"/>
+        <w:autoSpaceDN w:val="0"/>
+        <w:adjustRightInd w:val="0"/>
+        <w:ind w:left="360"/>
+      </w:pPr>
+    </w:p>
+    <w:p>
+      <w:pPr>
+        <w:autoSpaceDE w:val="0"/>
+        <w:autoSpaceDN w:val="0"/>
+        <w:adjustRightInd w:val="0"/>
+        <w:ind w:left="360"/>
+      </w:pPr>
+    </w:p>
+    <w:p>
+      <w:pPr>
+        <w:autoSpaceDE w:val="0"/>
+        <w:autoSpaceDN w:val="0"/>
+        <w:adjustRightInd w:val="0"/>
+        <w:ind w:left="360"/>
+      </w:pPr>
+    </w:p>
+    <w:p>
+      <w:pPr>
+        <w:autoSpaceDE w:val="0"/>
+        <w:autoSpaceDN w:val="0"/>
+        <w:adjustRightInd w:val="0"/>
+        <w:ind w:left="360"/>
+      </w:pPr>
+    </w:p>
+    <w:p>
+      <w:pPr>
+        <w:autoSpaceDE w:val="0"/>
+        <w:autoSpaceDN w:val="0"/>
+        <w:adjustRightInd w:val="0"/>
+        <w:ind w:left="360"/>
+      </w:pPr>
+    </w:p>
+    <w:p>
+      <w:pPr>
+        <w:autoSpaceDE w:val="0"/>
+        <w:autoSpaceDN w:val="0"/>
+        <w:adjustRightInd w:val="0"/>
+        <w:ind w:left="360"/>
+      </w:pPr>
+    </w:p>
+    <w:p>
+      <w:pPr>
+        <w:autoSpaceDE w:val="0"/>
+        <w:autoSpaceDN w:val="0"/>
+        <w:adjustRightInd w:val="0"/>
+        <w:ind w:left="360"/>
+      </w:pPr>
+    </w:p>
+    <w:p>
+      <w:pPr>
+        <w:autoSpaceDE w:val="0"/>
+        <w:autoSpaceDN w:val="0"/>
+        <w:adjustRightInd w:val="0"/>
+        <w:ind w:left="360"/>
+      </w:pPr>
+    </w:p>
+    <w:p>
+      <w:pPr>
+        <w:autoSpaceDE w:val="0"/>
+        <w:autoSpaceDN w:val="0"/>
+        <w:adjustRightInd w:val="0"/>
+        <w:ind w:left="360"/>
+      </w:pPr>
+    </w:p>
+    <w:p>
+      <w:pPr>
+        <w:autoSpaceDE w:val="0"/>
+        <w:autoSpaceDN w:val="0"/>
+        <w:adjustRightInd w:val="0"/>
+        <w:ind w:left="360"/>
+      </w:pPr>
+    </w:p>
+    <w:p>
+      <w:pPr>
+        <w:autoSpaceDE w:val="0"/>
+        <w:autoSpaceDN w:val="0"/>
+        <w:adjustRightInd w:val="0"/>
+        <w:ind w:left="360"/>
+      </w:pPr>
+    </w:p>
+    <w:p>
+      <w:pPr>
+        <w:autoSpaceDE w:val="0"/>
+        <w:autoSpaceDN w:val="0"/>
+        <w:adjustRightInd w:val="0"/>
+        <w:ind w:left="360"/>
+      </w:pPr>
+    </w:p>
+    <w:p>
+      <w:pPr>
+        <w:autoSpaceDE w:val="0"/>
+        <w:autoSpaceDN w:val="0"/>
+        <w:adjustRightInd w:val="0"/>
+        <w:ind w:left="360"/>
+      </w:pPr>
+    </w:p>
+    <w:p>
+      <w:pPr>
+        <w:autoSpaceDE w:val="0"/>
+        <w:autoSpaceDN w:val="0"/>
+        <w:adjustRightInd w:val="0"/>
+        <w:ind w:left="360"/>
+      </w:pPr>
+    </w:p>
+    <w:p>
+      <w:pPr>
+        <w:autoSpaceDE w:val="0"/>
+        <w:autoSpaceDN w:val="0"/>
+        <w:adjustRightInd w:val="0"/>
+        <w:ind w:left="360"/>
+      </w:pPr>
+    </w:p>
+    <w:p>
+      <w:pPr>
+        <w:numPr>
+          <w:ilvl w:val="0"/>
+          <w:numId w:val="3"/>
+        </w:numPr>
+        <w:autoSpaceDE w:val="0"/>
+        <w:autoSpaceDN w:val="0"/>
+        <w:adjustRightInd w:val="0"/>
+      </w:pPr>
+      <w:r>
+        <w:lastRenderedPageBreak/>
         <w:t>ERM de</w:t>
       </w:r>
       <w:r>
@@ -479,13 +666,45 @@
         <w:adjustRightInd w:val="0"/>
         <w:ind w:left="360"/>
       </w:pPr>
+    </w:p>
+    <w:p>
+      <w:pPr>
+        <w:autoSpaceDE w:val="0"/>
+        <w:autoSpaceDN w:val="0"/>
+        <w:adjustRightInd w:val="0"/>
+        <w:ind w:left="360"/>
+      </w:pPr>
       <w:r>
         <w:pict>
-          <v:shape id="_x0000_i1025" type="#_x0000_t75" style="width:453.25pt;height:309.8pt">
-            <v:imagedata r:id="rId6" o:title="BW2_ER_Modell"/>
+          <v:shape id="_x0000_i1027" type="#_x0000_t75" style="width:453.3pt;height:310.3pt">
+            <v:imagedata r:id="rId7" o:title="BW2_ER_Modell"/>
           </v:shape>
         </w:pict>
       </w:r>
+    </w:p>
+    <w:p>
+      <w:pPr>
+        <w:autoSpaceDE w:val="0"/>
+        <w:autoSpaceDN w:val="0"/>
+        <w:adjustRightInd w:val="0"/>
+        <w:ind w:left="360"/>
+      </w:pPr>
+    </w:p>
+    <w:p>
+      <w:pPr>
+        <w:autoSpaceDE w:val="0"/>
+        <w:autoSpaceDN w:val="0"/>
+        <w:adjustRightInd w:val="0"/>
+        <w:ind w:left="360"/>
+      </w:pPr>
+    </w:p>
+    <w:p>
+      <w:pPr>
+        <w:autoSpaceDE w:val="0"/>
+        <w:autoSpaceDN w:val="0"/>
+        <w:adjustRightInd w:val="0"/>
+        <w:ind w:left="360"/>
+      </w:pPr>
     </w:p>
     <w:p>
       <w:pPr>
@@ -644,8 +863,8 @@
   <w:abstractNum w:abstractNumId="1">
     <w:nsid w:val="60F14767"/>
     <w:multiLevelType w:val="hybridMultilevel"/>
-    <w:tmpl w:val="F40CF868"/>
-    <w:lvl w:ilvl="0" w:tplc="0407000F">
+    <w:tmpl w:val="F634E614"/>
+    <w:lvl w:ilvl="0" w:tplc="49CA45DA">
       <w:start w:val="1"/>
       <w:numFmt w:val="decimal"/>
       <w:lvlText w:val="%1."/>
@@ -653,6 +872,9 @@
       <w:pPr>
         <w:ind w:left="360" w:hanging="360"/>
       </w:pPr>
+      <w:rPr>
+        <w:b w:val="0"/>
+      </w:rPr>
     </w:lvl>
     <w:lvl w:ilvl="1" w:tplc="04070019" w:tentative="1">
       <w:start w:val="1"/>

</xml_diff>

<commit_message>
Update Praktikums Aufgaben Nr.1
</commit_message>
<xml_diff>
--- a/doc/Praktikum/BWL2 Praktikum SS2015 Nr_1.docx
+++ b/doc/Praktikum/BWL2 Praktikum SS2015 Nr_1.docx
@@ -163,8 +163,6 @@
         <w:tab/>
         <w:t>Dimitri Meier</w:t>
       </w:r>
-      <w:bookmarkStart w:id="0" w:name="_GoBack"/>
-      <w:bookmarkEnd w:id="0"/>
     </w:p>
     <w:p/>
     <w:p/>
@@ -232,27 +230,9 @@
         <w:autoSpaceDN w:val="0"/>
         <w:adjustRightInd w:val="0"/>
       </w:pPr>
-      <w:proofErr w:type="spellStart"/>
-      <w:r>
-        <w:t>html</w:t>
-      </w:r>
-      <w:proofErr w:type="spellEnd"/>
-      <w:r>
-        <w:t xml:space="preserve">, </w:t>
-      </w:r>
-      <w:proofErr w:type="spellStart"/>
-      <w:r>
-        <w:t>php</w:t>
-      </w:r>
-      <w:proofErr w:type="spellEnd"/>
-      <w:r>
-        <w:t xml:space="preserve">, </w:t>
-      </w:r>
-      <w:proofErr w:type="spellStart"/>
-      <w:r>
-        <w:t>css</w:t>
-      </w:r>
-      <w:proofErr w:type="spellEnd"/>
+      <w:r>
+        <w:t>html, php, css</w:t>
+      </w:r>
     </w:p>
     <w:p>
       <w:pPr>
@@ -264,29 +244,8 @@
         <w:autoSpaceDN w:val="0"/>
         <w:adjustRightInd w:val="0"/>
       </w:pPr>
-      <w:proofErr w:type="spellStart"/>
-      <w:r>
-        <w:t>Mysql</w:t>
-      </w:r>
-      <w:proofErr w:type="spellEnd"/>
-      <w:r>
-        <w:t xml:space="preserve"> (</w:t>
-      </w:r>
-      <w:proofErr w:type="spellStart"/>
-      <w:r>
-        <w:t>php</w:t>
-      </w:r>
-      <w:proofErr w:type="spellEnd"/>
-      <w:r>
-        <w:t xml:space="preserve"> </w:t>
-      </w:r>
-      <w:proofErr w:type="spellStart"/>
-      <w:r>
-        <w:t>MyAdmin</w:t>
-      </w:r>
-      <w:proofErr w:type="spellEnd"/>
-      <w:r>
-        <w:t>)</w:t>
+      <w:r>
+        <w:t>Mysql (php MyAdmin)</w:t>
       </w:r>
     </w:p>
     <w:p>
@@ -301,6 +260,20 @@
       </w:pPr>
       <w:r>
         <w:t>Apache</w:t>
+      </w:r>
+    </w:p>
+    <w:p>
+      <w:pPr>
+        <w:numPr>
+          <w:ilvl w:val="0"/>
+          <w:numId w:val="4"/>
+        </w:numPr>
+        <w:autoSpaceDE w:val="0"/>
+        <w:autoSpaceDN w:val="0"/>
+        <w:adjustRightInd w:val="0"/>
+      </w:pPr>
+      <w:r>
+        <w:t>Browser</w:t>
       </w:r>
     </w:p>
     <w:p>
@@ -351,7 +324,7 @@
             <v:path o:extrusionok="f" gradientshapeok="t" o:connecttype="rect"/>
             <o:lock v:ext="edit" aspectratio="t"/>
           </v:shapetype>
-          <v:shape id="_x0000_i1025" type="#_x0000_t75" style="width:453.3pt;height:330.1pt">
+          <v:shape id="_x0000_i1025" type="#_x0000_t75" style="width:453.05pt;height:330.1pt">
             <v:imagedata r:id="rId5" o:title="Architektur"/>
           </v:shape>
         </w:pict>
@@ -387,10 +360,949 @@
     </w:p>
     <w:p>
       <w:pPr>
-        <w:autoSpaceDE w:val="0"/>
-        <w:autoSpaceDN w:val="0"/>
-        <w:adjustRightInd w:val="0"/>
-      </w:pPr>
+        <w:tabs>
+          <w:tab w:val="left" w:pos="959"/>
+          <w:tab w:val="left" w:pos="1918"/>
+          <w:tab w:val="left" w:pos="2877"/>
+          <w:tab w:val="left" w:pos="3836"/>
+          <w:tab w:val="left" w:pos="4795"/>
+          <w:tab w:val="left" w:pos="5754"/>
+          <w:tab w:val="left" w:pos="6713"/>
+          <w:tab w:val="left" w:pos="7672"/>
+          <w:tab w:val="left" w:pos="8631"/>
+        </w:tabs>
+        <w:rPr>
+          <w:rFonts w:eastAsia="Courier New"/>
+        </w:rPr>
+      </w:pPr>
+    </w:p>
+    <w:p>
+      <w:pPr>
+        <w:tabs>
+          <w:tab w:val="left" w:pos="959"/>
+          <w:tab w:val="left" w:pos="1918"/>
+          <w:tab w:val="left" w:pos="2877"/>
+          <w:tab w:val="left" w:pos="3836"/>
+          <w:tab w:val="left" w:pos="4795"/>
+          <w:tab w:val="left" w:pos="5754"/>
+          <w:tab w:val="left" w:pos="6713"/>
+          <w:tab w:val="left" w:pos="7672"/>
+          <w:tab w:val="left" w:pos="8631"/>
+        </w:tabs>
+        <w:rPr>
+          <w:rFonts w:eastAsia="Courier New"/>
+        </w:rPr>
+      </w:pPr>
+    </w:p>
+    <w:p>
+      <w:pPr>
+        <w:tabs>
+          <w:tab w:val="left" w:pos="959"/>
+          <w:tab w:val="left" w:pos="1918"/>
+          <w:tab w:val="left" w:pos="2877"/>
+          <w:tab w:val="left" w:pos="3836"/>
+          <w:tab w:val="left" w:pos="4795"/>
+          <w:tab w:val="left" w:pos="5754"/>
+          <w:tab w:val="left" w:pos="6713"/>
+          <w:tab w:val="left" w:pos="7672"/>
+          <w:tab w:val="left" w:pos="8631"/>
+        </w:tabs>
+        <w:rPr>
+          <w:rFonts w:eastAsia="Courier New"/>
+        </w:rPr>
+      </w:pPr>
+    </w:p>
+    <w:p>
+      <w:pPr>
+        <w:tabs>
+          <w:tab w:val="left" w:pos="959"/>
+          <w:tab w:val="left" w:pos="1918"/>
+          <w:tab w:val="left" w:pos="2877"/>
+          <w:tab w:val="left" w:pos="3836"/>
+          <w:tab w:val="left" w:pos="4795"/>
+          <w:tab w:val="left" w:pos="5754"/>
+          <w:tab w:val="left" w:pos="6713"/>
+          <w:tab w:val="left" w:pos="7672"/>
+          <w:tab w:val="left" w:pos="8631"/>
+        </w:tabs>
+        <w:rPr>
+          <w:rFonts w:eastAsia="Courier New"/>
+        </w:rPr>
+      </w:pPr>
+    </w:p>
+    <w:p>
+      <w:pPr>
+        <w:tabs>
+          <w:tab w:val="left" w:pos="959"/>
+          <w:tab w:val="left" w:pos="1918"/>
+          <w:tab w:val="left" w:pos="2877"/>
+          <w:tab w:val="left" w:pos="3836"/>
+          <w:tab w:val="left" w:pos="4795"/>
+          <w:tab w:val="left" w:pos="5754"/>
+          <w:tab w:val="left" w:pos="6713"/>
+          <w:tab w:val="left" w:pos="7672"/>
+          <w:tab w:val="left" w:pos="8631"/>
+        </w:tabs>
+        <w:rPr>
+          <w:rFonts w:eastAsia="Courier New"/>
+        </w:rPr>
+      </w:pPr>
+    </w:p>
+    <w:p>
+      <w:pPr>
+        <w:tabs>
+          <w:tab w:val="left" w:pos="959"/>
+          <w:tab w:val="left" w:pos="1918"/>
+          <w:tab w:val="left" w:pos="2877"/>
+          <w:tab w:val="left" w:pos="3836"/>
+          <w:tab w:val="left" w:pos="4795"/>
+          <w:tab w:val="left" w:pos="5754"/>
+          <w:tab w:val="left" w:pos="6713"/>
+          <w:tab w:val="left" w:pos="7672"/>
+          <w:tab w:val="left" w:pos="8631"/>
+        </w:tabs>
+        <w:rPr>
+          <w:rFonts w:eastAsia="Courier New"/>
+        </w:rPr>
+      </w:pPr>
+      <w:r>
+        <w:rPr>
+          <w:rFonts w:eastAsia="Courier New"/>
+        </w:rPr>
+        <w:lastRenderedPageBreak/>
+        <w:t>-</w:t>
+      </w:r>
+      <w:r>
+        <w:rPr>
+          <w:rFonts w:eastAsia="Courier New"/>
+          <w:u w:val="single"/>
+        </w:rPr>
+        <w:t>Browser</w:t>
+      </w:r>
+    </w:p>
+    <w:p>
+      <w:pPr>
+        <w:tabs>
+          <w:tab w:val="left" w:pos="959"/>
+          <w:tab w:val="left" w:pos="1918"/>
+          <w:tab w:val="left" w:pos="2877"/>
+          <w:tab w:val="left" w:pos="3836"/>
+          <w:tab w:val="left" w:pos="4795"/>
+          <w:tab w:val="left" w:pos="5754"/>
+          <w:tab w:val="left" w:pos="6713"/>
+          <w:tab w:val="left" w:pos="7672"/>
+          <w:tab w:val="left" w:pos="8631"/>
+        </w:tabs>
+        <w:rPr>
+          <w:rFonts w:eastAsia="Courier New"/>
+        </w:rPr>
+      </w:pPr>
+    </w:p>
+    <w:p>
+      <w:pPr>
+        <w:tabs>
+          <w:tab w:val="left" w:pos="959"/>
+          <w:tab w:val="left" w:pos="1918"/>
+          <w:tab w:val="left" w:pos="2877"/>
+          <w:tab w:val="left" w:pos="3836"/>
+          <w:tab w:val="left" w:pos="4795"/>
+          <w:tab w:val="left" w:pos="5754"/>
+          <w:tab w:val="left" w:pos="6713"/>
+          <w:tab w:val="left" w:pos="7672"/>
+          <w:tab w:val="left" w:pos="8631"/>
+        </w:tabs>
+        <w:rPr>
+          <w:rFonts w:eastAsia="Courier New"/>
+        </w:rPr>
+      </w:pPr>
+    </w:p>
+    <w:p>
+      <w:pPr>
+        <w:numPr>
+          <w:ilvl w:val="0"/>
+          <w:numId w:val="6"/>
+        </w:numPr>
+        <w:tabs>
+          <w:tab w:val="left" w:pos="959"/>
+          <w:tab w:val="left" w:pos="1918"/>
+          <w:tab w:val="left" w:pos="2877"/>
+          <w:tab w:val="left" w:pos="3836"/>
+          <w:tab w:val="left" w:pos="4795"/>
+          <w:tab w:val="left" w:pos="5754"/>
+          <w:tab w:val="left" w:pos="6713"/>
+          <w:tab w:val="left" w:pos="7672"/>
+          <w:tab w:val="left" w:pos="8631"/>
+        </w:tabs>
+        <w:ind w:left="720" w:hanging="360"/>
+        <w:rPr>
+          <w:rFonts w:eastAsia="Courier New"/>
+        </w:rPr>
+      </w:pPr>
+      <w:r>
+        <w:rPr>
+          <w:rFonts w:eastAsia="Courier New"/>
+        </w:rPr>
+        <w:t>Der Großteil der Benutzeroberfläche des We</w:t>
+      </w:r>
+      <w:r>
+        <w:rPr>
+          <w:rFonts w:eastAsia="Courier New"/>
+        </w:rPr>
+        <w:t>bbrowsers wird in der Regel zur</w:t>
+      </w:r>
+      <w:r>
+        <w:rPr>
+          <w:rFonts w:eastAsia="Courier New"/>
+        </w:rPr>
+        <w:br/>
+        <w:t xml:space="preserve">    </w:t>
+      </w:r>
+      <w:r>
+        <w:rPr>
+          <w:rFonts w:eastAsia="Courier New"/>
+        </w:rPr>
+        <w:t xml:space="preserve">Anzeige von Inhalten genutzt. </w:t>
+      </w:r>
+    </w:p>
+    <w:p>
+      <w:pPr>
+        <w:tabs>
+          <w:tab w:val="left" w:pos="959"/>
+          <w:tab w:val="left" w:pos="1918"/>
+          <w:tab w:val="left" w:pos="2877"/>
+          <w:tab w:val="left" w:pos="3836"/>
+          <w:tab w:val="left" w:pos="4795"/>
+          <w:tab w:val="left" w:pos="5754"/>
+          <w:tab w:val="left" w:pos="6713"/>
+          <w:tab w:val="left" w:pos="7672"/>
+          <w:tab w:val="left" w:pos="8631"/>
+        </w:tabs>
+        <w:rPr>
+          <w:rFonts w:eastAsia="Courier New"/>
+        </w:rPr>
+      </w:pPr>
+    </w:p>
+    <w:p>
+      <w:pPr>
+        <w:numPr>
+          <w:ilvl w:val="0"/>
+          <w:numId w:val="7"/>
+        </w:numPr>
+        <w:tabs>
+          <w:tab w:val="left" w:pos="959"/>
+          <w:tab w:val="left" w:pos="1918"/>
+          <w:tab w:val="left" w:pos="2877"/>
+          <w:tab w:val="left" w:pos="3836"/>
+          <w:tab w:val="left" w:pos="4795"/>
+          <w:tab w:val="left" w:pos="5754"/>
+          <w:tab w:val="left" w:pos="6713"/>
+          <w:tab w:val="left" w:pos="7672"/>
+          <w:tab w:val="left" w:pos="8631"/>
+        </w:tabs>
+        <w:ind w:left="720" w:hanging="360"/>
+        <w:rPr>
+          <w:rFonts w:eastAsia="Courier New"/>
+        </w:rPr>
+      </w:pPr>
+      <w:r>
+        <w:rPr>
+          <w:rFonts w:eastAsia="Courier New"/>
+        </w:rPr>
+        <w:t xml:space="preserve">Diese können durch Eingabe in eine Adressleiste erreicht werden. </w:t>
+      </w:r>
+    </w:p>
+    <w:p>
+      <w:pPr>
+        <w:tabs>
+          <w:tab w:val="left" w:pos="959"/>
+          <w:tab w:val="left" w:pos="1918"/>
+          <w:tab w:val="left" w:pos="2877"/>
+          <w:tab w:val="left" w:pos="3836"/>
+          <w:tab w:val="left" w:pos="4795"/>
+          <w:tab w:val="left" w:pos="5754"/>
+          <w:tab w:val="left" w:pos="6713"/>
+          <w:tab w:val="left" w:pos="7672"/>
+          <w:tab w:val="left" w:pos="8631"/>
+        </w:tabs>
+        <w:rPr>
+          <w:rFonts w:eastAsia="Courier New"/>
+        </w:rPr>
+      </w:pPr>
+    </w:p>
+    <w:p>
+      <w:pPr>
+        <w:numPr>
+          <w:ilvl w:val="0"/>
+          <w:numId w:val="8"/>
+        </w:numPr>
+        <w:tabs>
+          <w:tab w:val="left" w:pos="959"/>
+          <w:tab w:val="left" w:pos="1918"/>
+          <w:tab w:val="left" w:pos="2877"/>
+          <w:tab w:val="left" w:pos="3836"/>
+          <w:tab w:val="left" w:pos="4795"/>
+          <w:tab w:val="left" w:pos="5754"/>
+          <w:tab w:val="left" w:pos="6713"/>
+          <w:tab w:val="left" w:pos="7672"/>
+          <w:tab w:val="left" w:pos="8631"/>
+        </w:tabs>
+        <w:ind w:left="720" w:hanging="360"/>
+        <w:rPr>
+          <w:rFonts w:eastAsia="Courier New"/>
+        </w:rPr>
+      </w:pPr>
+      <w:r>
+        <w:rPr>
+          <w:rFonts w:eastAsia="Courier New"/>
+        </w:rPr>
+        <w:t xml:space="preserve">Daneben verfügen Browser über Schaltflächen, mit denen der Benutzer zu zuvor </w:t>
+      </w:r>
+      <w:r>
+        <w:rPr>
+          <w:rFonts w:eastAsia="Courier New"/>
+        </w:rPr>
+        <w:t xml:space="preserve"> </w:t>
+      </w:r>
+      <w:r>
+        <w:rPr>
+          <w:rFonts w:eastAsia="Courier New"/>
+        </w:rPr>
+        <w:br/>
+        <w:t xml:space="preserve">    </w:t>
+      </w:r>
+      <w:r>
+        <w:rPr>
+          <w:rFonts w:eastAsia="Courier New"/>
+        </w:rPr>
+        <w:t xml:space="preserve">besuchte Seite sowie zur Startseite navigieren kann. </w:t>
+      </w:r>
+    </w:p>
+    <w:p>
+      <w:pPr>
+        <w:tabs>
+          <w:tab w:val="left" w:pos="959"/>
+          <w:tab w:val="left" w:pos="1918"/>
+          <w:tab w:val="left" w:pos="2877"/>
+          <w:tab w:val="left" w:pos="3836"/>
+          <w:tab w:val="left" w:pos="4795"/>
+          <w:tab w:val="left" w:pos="5754"/>
+          <w:tab w:val="left" w:pos="6713"/>
+          <w:tab w:val="left" w:pos="7672"/>
+          <w:tab w:val="left" w:pos="8631"/>
+        </w:tabs>
+        <w:ind w:left="720"/>
+        <w:rPr>
+          <w:rFonts w:eastAsia="Courier New"/>
+        </w:rPr>
+      </w:pPr>
+    </w:p>
+    <w:p>
+      <w:pPr>
+        <w:numPr>
+          <w:ilvl w:val="0"/>
+          <w:numId w:val="8"/>
+        </w:numPr>
+        <w:tabs>
+          <w:tab w:val="left" w:pos="959"/>
+          <w:tab w:val="left" w:pos="1918"/>
+          <w:tab w:val="left" w:pos="2877"/>
+          <w:tab w:val="left" w:pos="3836"/>
+          <w:tab w:val="left" w:pos="4795"/>
+          <w:tab w:val="left" w:pos="5754"/>
+          <w:tab w:val="left" w:pos="6713"/>
+          <w:tab w:val="left" w:pos="7672"/>
+          <w:tab w:val="left" w:pos="8631"/>
+        </w:tabs>
+        <w:ind w:left="720" w:hanging="360"/>
+        <w:rPr>
+          <w:rFonts w:eastAsia="Courier New"/>
+        </w:rPr>
+      </w:pPr>
+      <w:r>
+        <w:rPr>
+          <w:rFonts w:eastAsia="Courier New"/>
+        </w:rPr>
+        <w:t xml:space="preserve">Die URL der Website kann als Lesezeichen gespeichert werden, um weitere </w:t>
+      </w:r>
+      <w:r>
+        <w:rPr>
+          <w:rFonts w:eastAsia="Courier New"/>
+        </w:rPr>
+        <w:br/>
+        <w:t xml:space="preserve">    </w:t>
+      </w:r>
+      <w:r>
+        <w:rPr>
+          <w:rFonts w:eastAsia="Courier New"/>
+        </w:rPr>
+        <w:t>Besuche der Webseite zu vereinfachen.</w:t>
+      </w:r>
+    </w:p>
+    <w:p>
+      <w:pPr>
+        <w:tabs>
+          <w:tab w:val="left" w:pos="959"/>
+          <w:tab w:val="left" w:pos="1918"/>
+          <w:tab w:val="left" w:pos="2877"/>
+          <w:tab w:val="left" w:pos="3836"/>
+          <w:tab w:val="left" w:pos="4795"/>
+          <w:tab w:val="left" w:pos="5754"/>
+          <w:tab w:val="left" w:pos="6713"/>
+          <w:tab w:val="left" w:pos="7672"/>
+          <w:tab w:val="left" w:pos="8631"/>
+        </w:tabs>
+        <w:rPr>
+          <w:rFonts w:eastAsia="Courier New"/>
+        </w:rPr>
+      </w:pPr>
+      <w:r>
+        <w:rPr>
+          <w:rFonts w:eastAsia="Courier New"/>
+        </w:rPr>
+        <w:t xml:space="preserve"> </w:t>
+      </w:r>
+    </w:p>
+    <w:p>
+      <w:pPr>
+        <w:tabs>
+          <w:tab w:val="left" w:pos="959"/>
+          <w:tab w:val="left" w:pos="1918"/>
+          <w:tab w:val="left" w:pos="2877"/>
+          <w:tab w:val="left" w:pos="3836"/>
+          <w:tab w:val="left" w:pos="4795"/>
+          <w:tab w:val="left" w:pos="5754"/>
+          <w:tab w:val="left" w:pos="6713"/>
+          <w:tab w:val="left" w:pos="7672"/>
+          <w:tab w:val="left" w:pos="8631"/>
+        </w:tabs>
+        <w:rPr>
+          <w:rFonts w:eastAsia="Courier New"/>
+        </w:rPr>
+      </w:pPr>
+    </w:p>
+    <w:p>
+      <w:pPr>
+        <w:tabs>
+          <w:tab w:val="left" w:pos="959"/>
+          <w:tab w:val="left" w:pos="1918"/>
+          <w:tab w:val="left" w:pos="2877"/>
+          <w:tab w:val="left" w:pos="3836"/>
+          <w:tab w:val="left" w:pos="4795"/>
+          <w:tab w:val="left" w:pos="5754"/>
+          <w:tab w:val="left" w:pos="6713"/>
+          <w:tab w:val="left" w:pos="7672"/>
+          <w:tab w:val="left" w:pos="8631"/>
+        </w:tabs>
+        <w:rPr>
+          <w:rFonts w:eastAsia="Courier New"/>
+          <w:u w:val="single"/>
+        </w:rPr>
+      </w:pPr>
+      <w:r>
+        <w:rPr>
+          <w:rFonts w:eastAsia="Courier New"/>
+          <w:u w:val="single"/>
+        </w:rPr>
+        <w:t>-PHP Server</w:t>
+      </w:r>
+    </w:p>
+    <w:p>
+      <w:pPr>
+        <w:tabs>
+          <w:tab w:val="left" w:pos="959"/>
+          <w:tab w:val="left" w:pos="1918"/>
+          <w:tab w:val="left" w:pos="2877"/>
+          <w:tab w:val="left" w:pos="3836"/>
+          <w:tab w:val="left" w:pos="4795"/>
+          <w:tab w:val="left" w:pos="5754"/>
+          <w:tab w:val="left" w:pos="6713"/>
+          <w:tab w:val="left" w:pos="7672"/>
+          <w:tab w:val="left" w:pos="8631"/>
+        </w:tabs>
+        <w:rPr>
+          <w:rFonts w:eastAsia="Courier New"/>
+          <w:u w:val="single"/>
+        </w:rPr>
+      </w:pPr>
+    </w:p>
+    <w:p>
+      <w:pPr>
+        <w:tabs>
+          <w:tab w:val="left" w:pos="959"/>
+          <w:tab w:val="left" w:pos="1918"/>
+          <w:tab w:val="left" w:pos="2877"/>
+          <w:tab w:val="left" w:pos="3836"/>
+          <w:tab w:val="left" w:pos="4795"/>
+          <w:tab w:val="left" w:pos="5754"/>
+          <w:tab w:val="left" w:pos="6713"/>
+          <w:tab w:val="left" w:pos="7672"/>
+          <w:tab w:val="left" w:pos="8631"/>
+        </w:tabs>
+        <w:rPr>
+          <w:rFonts w:eastAsia="Courier New"/>
+        </w:rPr>
+      </w:pPr>
+    </w:p>
+    <w:p>
+      <w:pPr>
+        <w:numPr>
+          <w:ilvl w:val="0"/>
+          <w:numId w:val="9"/>
+        </w:numPr>
+        <w:tabs>
+          <w:tab w:val="left" w:pos="959"/>
+          <w:tab w:val="left" w:pos="1918"/>
+          <w:tab w:val="left" w:pos="2877"/>
+          <w:tab w:val="left" w:pos="3836"/>
+          <w:tab w:val="left" w:pos="4795"/>
+          <w:tab w:val="left" w:pos="5754"/>
+          <w:tab w:val="left" w:pos="6713"/>
+          <w:tab w:val="left" w:pos="7672"/>
+          <w:tab w:val="left" w:pos="8631"/>
+        </w:tabs>
+        <w:ind w:left="720" w:hanging="360"/>
+        <w:rPr>
+          <w:rFonts w:eastAsia="Courier New"/>
+        </w:rPr>
+      </w:pPr>
+      <w:r>
+        <w:rPr>
+          <w:rFonts w:eastAsia="Courier New"/>
+        </w:rPr>
+        <w:t xml:space="preserve">Der Webserver lädt Datei von Datenbank </w:t>
+      </w:r>
+    </w:p>
+    <w:p>
+      <w:pPr>
+        <w:numPr>
+          <w:ilvl w:val="0"/>
+          <w:numId w:val="9"/>
+        </w:numPr>
+        <w:tabs>
+          <w:tab w:val="left" w:pos="959"/>
+          <w:tab w:val="left" w:pos="1918"/>
+          <w:tab w:val="left" w:pos="2877"/>
+          <w:tab w:val="left" w:pos="3836"/>
+          <w:tab w:val="left" w:pos="4795"/>
+          <w:tab w:val="left" w:pos="5754"/>
+          <w:tab w:val="left" w:pos="6713"/>
+          <w:tab w:val="left" w:pos="7672"/>
+          <w:tab w:val="left" w:pos="8631"/>
+        </w:tabs>
+        <w:ind w:left="720" w:hanging="360"/>
+        <w:rPr>
+          <w:rFonts w:eastAsia="Courier New"/>
+        </w:rPr>
+      </w:pPr>
+      <w:r>
+        <w:rPr>
+          <w:rFonts w:eastAsia="Courier New"/>
+        </w:rPr>
+        <w:t>übergibt der Datei an PHP-</w:t>
+      </w:r>
+      <w:r>
+        <w:rPr>
+          <w:rFonts w:eastAsia="Courier New"/>
+        </w:rPr>
+        <w:t>Interpreter.</w:t>
+      </w:r>
+    </w:p>
+    <w:p>
+      <w:pPr>
+        <w:numPr>
+          <w:ilvl w:val="0"/>
+          <w:numId w:val="9"/>
+        </w:numPr>
+        <w:tabs>
+          <w:tab w:val="left" w:pos="959"/>
+          <w:tab w:val="left" w:pos="1918"/>
+          <w:tab w:val="left" w:pos="2877"/>
+          <w:tab w:val="left" w:pos="3836"/>
+          <w:tab w:val="left" w:pos="4795"/>
+          <w:tab w:val="left" w:pos="5754"/>
+          <w:tab w:val="left" w:pos="6713"/>
+          <w:tab w:val="left" w:pos="7672"/>
+          <w:tab w:val="left" w:pos="8631"/>
+        </w:tabs>
+        <w:ind w:left="720" w:hanging="360"/>
+        <w:rPr>
+          <w:rFonts w:eastAsia="Courier New"/>
+        </w:rPr>
+      </w:pPr>
+      <w:r>
+        <w:rPr>
+          <w:rFonts w:eastAsia="Courier New"/>
+        </w:rPr>
+        <w:t xml:space="preserve">Dieser erzeugt </w:t>
+      </w:r>
+      <w:r>
+        <w:rPr>
+          <w:rFonts w:eastAsia="Courier New"/>
+        </w:rPr>
+        <w:t>Datei,</w:t>
+      </w:r>
+      <w:r>
+        <w:rPr>
+          <w:rFonts w:eastAsia="Courier New"/>
+        </w:rPr>
+        <w:t xml:space="preserve"> Format je nach Skript.</w:t>
+      </w:r>
+    </w:p>
+    <w:p>
+      <w:pPr>
+        <w:numPr>
+          <w:ilvl w:val="0"/>
+          <w:numId w:val="9"/>
+        </w:numPr>
+        <w:tabs>
+          <w:tab w:val="left" w:pos="959"/>
+          <w:tab w:val="left" w:pos="1918"/>
+          <w:tab w:val="left" w:pos="2877"/>
+          <w:tab w:val="left" w:pos="3836"/>
+          <w:tab w:val="left" w:pos="4795"/>
+          <w:tab w:val="left" w:pos="5754"/>
+          <w:tab w:val="left" w:pos="6713"/>
+          <w:tab w:val="left" w:pos="7672"/>
+          <w:tab w:val="left" w:pos="8631"/>
+        </w:tabs>
+        <w:ind w:left="720" w:hanging="360"/>
+        <w:rPr>
+          <w:rFonts w:eastAsia="Courier New"/>
+        </w:rPr>
+      </w:pPr>
+      <w:r>
+        <w:rPr>
+          <w:rFonts w:eastAsia="Courier New"/>
+        </w:rPr>
+        <w:t xml:space="preserve">Der </w:t>
+      </w:r>
+      <w:r>
+        <w:rPr>
+          <w:rFonts w:eastAsia="Courier New"/>
+        </w:rPr>
+        <w:t>erzeugte</w:t>
+      </w:r>
+      <w:r>
+        <w:rPr>
+          <w:rFonts w:eastAsia="Courier New"/>
+        </w:rPr>
+        <w:t xml:space="preserve"> Code wird am </w:t>
+      </w:r>
+      <w:r>
+        <w:rPr>
+          <w:rFonts w:eastAsia="Courier New"/>
+        </w:rPr>
+        <w:t>Ende</w:t>
+      </w:r>
+      <w:r>
+        <w:rPr>
+          <w:rFonts w:eastAsia="Courier New"/>
+        </w:rPr>
+        <w:t xml:space="preserve"> zurückgegeben.</w:t>
+      </w:r>
+    </w:p>
+    <w:p>
+      <w:pPr>
+        <w:tabs>
+          <w:tab w:val="left" w:pos="959"/>
+          <w:tab w:val="left" w:pos="1918"/>
+          <w:tab w:val="left" w:pos="2877"/>
+          <w:tab w:val="left" w:pos="3836"/>
+          <w:tab w:val="left" w:pos="4795"/>
+          <w:tab w:val="left" w:pos="5754"/>
+          <w:tab w:val="left" w:pos="6713"/>
+          <w:tab w:val="left" w:pos="7672"/>
+          <w:tab w:val="left" w:pos="8631"/>
+        </w:tabs>
+        <w:rPr>
+          <w:rFonts w:eastAsia="Courier New"/>
+        </w:rPr>
+      </w:pPr>
+    </w:p>
+    <w:p>
+      <w:pPr>
+        <w:tabs>
+          <w:tab w:val="left" w:pos="959"/>
+          <w:tab w:val="left" w:pos="1918"/>
+          <w:tab w:val="left" w:pos="2877"/>
+          <w:tab w:val="left" w:pos="3836"/>
+          <w:tab w:val="left" w:pos="4795"/>
+          <w:tab w:val="left" w:pos="5754"/>
+          <w:tab w:val="left" w:pos="6713"/>
+          <w:tab w:val="left" w:pos="7672"/>
+          <w:tab w:val="left" w:pos="8631"/>
+        </w:tabs>
+        <w:rPr>
+          <w:rFonts w:eastAsia="Courier New"/>
+        </w:rPr>
+      </w:pPr>
+    </w:p>
+    <w:p>
+      <w:pPr>
+        <w:tabs>
+          <w:tab w:val="left" w:pos="959"/>
+          <w:tab w:val="left" w:pos="1918"/>
+          <w:tab w:val="left" w:pos="2877"/>
+          <w:tab w:val="left" w:pos="3836"/>
+          <w:tab w:val="left" w:pos="4795"/>
+          <w:tab w:val="left" w:pos="5754"/>
+          <w:tab w:val="left" w:pos="6713"/>
+          <w:tab w:val="left" w:pos="7672"/>
+          <w:tab w:val="left" w:pos="8631"/>
+        </w:tabs>
+        <w:rPr>
+          <w:rFonts w:eastAsia="Courier New"/>
+        </w:rPr>
+      </w:pPr>
+      <w:r>
+        <w:rPr>
+          <w:rFonts w:eastAsia="Courier New"/>
+          <w:u w:val="single"/>
+        </w:rPr>
+        <w:t xml:space="preserve">-MySQL Datenbank </w:t>
+      </w:r>
+    </w:p>
+    <w:p>
+      <w:pPr>
+        <w:tabs>
+          <w:tab w:val="left" w:pos="959"/>
+          <w:tab w:val="left" w:pos="1918"/>
+          <w:tab w:val="left" w:pos="2877"/>
+          <w:tab w:val="left" w:pos="3836"/>
+          <w:tab w:val="left" w:pos="4795"/>
+          <w:tab w:val="left" w:pos="5754"/>
+          <w:tab w:val="left" w:pos="6713"/>
+          <w:tab w:val="left" w:pos="7672"/>
+          <w:tab w:val="left" w:pos="8631"/>
+        </w:tabs>
+        <w:rPr>
+          <w:rFonts w:eastAsia="Courier New"/>
+        </w:rPr>
+      </w:pPr>
+    </w:p>
+    <w:p>
+      <w:pPr>
+        <w:numPr>
+          <w:ilvl w:val="0"/>
+          <w:numId w:val="10"/>
+        </w:numPr>
+        <w:tabs>
+          <w:tab w:val="left" w:pos="959"/>
+          <w:tab w:val="left" w:pos="1918"/>
+          <w:tab w:val="left" w:pos="2877"/>
+          <w:tab w:val="left" w:pos="3836"/>
+          <w:tab w:val="left" w:pos="4795"/>
+          <w:tab w:val="left" w:pos="5754"/>
+          <w:tab w:val="left" w:pos="6713"/>
+          <w:tab w:val="left" w:pos="7672"/>
+          <w:tab w:val="left" w:pos="8631"/>
+        </w:tabs>
+        <w:ind w:left="720" w:hanging="360"/>
+        <w:rPr>
+          <w:rFonts w:eastAsia="Courier New"/>
+        </w:rPr>
+      </w:pPr>
+      <w:r>
+        <w:rPr>
+          <w:rFonts w:eastAsia="Courier New"/>
+        </w:rPr>
+        <w:t xml:space="preserve">Datenbanken dienen der strukturierten Ablage von Daten und erlauben damit einen </w:t>
+      </w:r>
+      <w:r>
+        <w:rPr>
+          <w:rFonts w:eastAsia="Courier New"/>
+        </w:rPr>
+        <w:br/>
+        <w:t xml:space="preserve">    </w:t>
+      </w:r>
+      <w:r>
+        <w:rPr>
+          <w:rFonts w:eastAsia="Courier New"/>
+        </w:rPr>
+        <w:t xml:space="preserve">schnellen Zugriff auf ihre Inhalte. </w:t>
+      </w:r>
+    </w:p>
+    <w:p>
+      <w:pPr>
+        <w:tabs>
+          <w:tab w:val="left" w:pos="959"/>
+          <w:tab w:val="left" w:pos="1918"/>
+          <w:tab w:val="left" w:pos="2877"/>
+          <w:tab w:val="left" w:pos="3836"/>
+          <w:tab w:val="left" w:pos="4795"/>
+          <w:tab w:val="left" w:pos="5754"/>
+          <w:tab w:val="left" w:pos="6713"/>
+          <w:tab w:val="left" w:pos="7672"/>
+          <w:tab w:val="left" w:pos="8631"/>
+        </w:tabs>
+        <w:rPr>
+          <w:rFonts w:eastAsia="Courier New"/>
+        </w:rPr>
+      </w:pPr>
+    </w:p>
+    <w:p>
+      <w:pPr>
+        <w:numPr>
+          <w:ilvl w:val="0"/>
+          <w:numId w:val="11"/>
+        </w:numPr>
+        <w:tabs>
+          <w:tab w:val="left" w:pos="959"/>
+          <w:tab w:val="left" w:pos="1918"/>
+          <w:tab w:val="left" w:pos="2877"/>
+          <w:tab w:val="left" w:pos="3836"/>
+          <w:tab w:val="left" w:pos="4795"/>
+          <w:tab w:val="left" w:pos="5754"/>
+          <w:tab w:val="left" w:pos="6713"/>
+          <w:tab w:val="left" w:pos="7672"/>
+          <w:tab w:val="left" w:pos="8631"/>
+        </w:tabs>
+        <w:ind w:left="720" w:hanging="360"/>
+        <w:rPr>
+          <w:rFonts w:eastAsia="Courier New"/>
+        </w:rPr>
+      </w:pPr>
+      <w:r>
+        <w:rPr>
+          <w:rFonts w:eastAsia="Courier New"/>
+        </w:rPr>
+        <w:t xml:space="preserve">Dies macht sie besonders geeignet, um im Zusammenspiel mit eigenen Skripten für </w:t>
+      </w:r>
+      <w:r>
+        <w:rPr>
+          <w:rFonts w:eastAsia="Courier New"/>
+        </w:rPr>
+        <w:br/>
+        <w:t xml:space="preserve">    </w:t>
+      </w:r>
+      <w:r>
+        <w:rPr>
+          <w:rFonts w:eastAsia="Courier New"/>
+        </w:rPr>
+        <w:t xml:space="preserve">Dynamik auf der Webseite zu sorgen. </w:t>
+      </w:r>
+    </w:p>
+    <w:p>
+      <w:pPr>
+        <w:tabs>
+          <w:tab w:val="left" w:pos="959"/>
+          <w:tab w:val="left" w:pos="1918"/>
+          <w:tab w:val="left" w:pos="2877"/>
+          <w:tab w:val="left" w:pos="3836"/>
+          <w:tab w:val="left" w:pos="4795"/>
+          <w:tab w:val="left" w:pos="5754"/>
+          <w:tab w:val="left" w:pos="6713"/>
+          <w:tab w:val="left" w:pos="7672"/>
+          <w:tab w:val="left" w:pos="8631"/>
+        </w:tabs>
+        <w:rPr>
+          <w:rFonts w:eastAsia="Courier New"/>
+        </w:rPr>
+      </w:pPr>
+    </w:p>
+    <w:p>
+      <w:pPr>
+        <w:numPr>
+          <w:ilvl w:val="0"/>
+          <w:numId w:val="12"/>
+        </w:numPr>
+        <w:tabs>
+          <w:tab w:val="left" w:pos="959"/>
+          <w:tab w:val="left" w:pos="1918"/>
+          <w:tab w:val="left" w:pos="2877"/>
+          <w:tab w:val="left" w:pos="3836"/>
+          <w:tab w:val="left" w:pos="4795"/>
+          <w:tab w:val="left" w:pos="5754"/>
+          <w:tab w:val="left" w:pos="6713"/>
+          <w:tab w:val="left" w:pos="7672"/>
+          <w:tab w:val="left" w:pos="8631"/>
+        </w:tabs>
+        <w:ind w:left="720" w:hanging="360"/>
+        <w:rPr>
+          <w:rFonts w:eastAsia="Courier New"/>
+        </w:rPr>
+      </w:pPr>
+      <w:r>
+        <w:rPr>
+          <w:rFonts w:eastAsia="Courier New"/>
+        </w:rPr>
+        <w:t xml:space="preserve">Bei der Webseite ändern sich Inhalte einer Seite häufig – entweder automatisch </w:t>
+      </w:r>
+      <w:r>
+        <w:rPr>
+          <w:rFonts w:eastAsia="Courier New"/>
+        </w:rPr>
+        <w:br/>
+        <w:t xml:space="preserve">    </w:t>
+      </w:r>
+      <w:r>
+        <w:rPr>
+          <w:rFonts w:eastAsia="Courier New"/>
+        </w:rPr>
+        <w:t xml:space="preserve">oder bei Eingabe bestimmter Parameter. </w:t>
+      </w:r>
+    </w:p>
+    <w:p>
+      <w:pPr>
+        <w:tabs>
+          <w:tab w:val="left" w:pos="959"/>
+          <w:tab w:val="left" w:pos="1918"/>
+          <w:tab w:val="left" w:pos="2877"/>
+          <w:tab w:val="left" w:pos="3836"/>
+          <w:tab w:val="left" w:pos="4795"/>
+          <w:tab w:val="left" w:pos="5754"/>
+          <w:tab w:val="left" w:pos="6713"/>
+          <w:tab w:val="left" w:pos="7672"/>
+          <w:tab w:val="left" w:pos="8631"/>
+        </w:tabs>
+        <w:rPr>
+          <w:rFonts w:eastAsia="Courier New"/>
+        </w:rPr>
+      </w:pPr>
+    </w:p>
+    <w:p>
+      <w:pPr>
+        <w:numPr>
+          <w:ilvl w:val="0"/>
+          <w:numId w:val="13"/>
+        </w:numPr>
+        <w:tabs>
+          <w:tab w:val="left" w:pos="959"/>
+          <w:tab w:val="left" w:pos="1918"/>
+          <w:tab w:val="left" w:pos="2877"/>
+          <w:tab w:val="left" w:pos="3836"/>
+          <w:tab w:val="left" w:pos="4795"/>
+          <w:tab w:val="left" w:pos="5754"/>
+          <w:tab w:val="left" w:pos="6713"/>
+          <w:tab w:val="left" w:pos="7672"/>
+          <w:tab w:val="left" w:pos="8631"/>
+        </w:tabs>
+        <w:ind w:left="720" w:hanging="360"/>
+        <w:rPr>
+          <w:rFonts w:eastAsia="Courier New"/>
+        </w:rPr>
+      </w:pPr>
+      <w:r>
+        <w:rPr>
+          <w:rFonts w:eastAsia="Courier New"/>
+        </w:rPr>
+        <w:t xml:space="preserve">Die dabei generierten Daten können entweder in Dateien abgelegt werden oder aber </w:t>
+      </w:r>
+      <w:r>
+        <w:rPr>
+          <w:rFonts w:eastAsia="Courier New"/>
+        </w:rPr>
+        <w:br/>
+        <w:t xml:space="preserve">    </w:t>
+      </w:r>
+      <w:bookmarkStart w:id="0" w:name="_GoBack"/>
+      <w:bookmarkEnd w:id="0"/>
+      <w:r>
+        <w:rPr>
+          <w:rFonts w:eastAsia="Courier New"/>
+        </w:rPr>
+        <w:t xml:space="preserve">effizienter, d. h. geordnet und strukturiert, in einer Datenbank. </w:t>
+      </w:r>
     </w:p>
     <w:p>
       <w:pPr>
@@ -441,37 +1353,37 @@
         </w:rPr>
       </w:pPr>
       <w:r>
+        <w:t>UML-Sequenzdiagramm (mit den Komponenten von 1. für eine Artikelsuche)</w:t>
+      </w:r>
+    </w:p>
+    <w:p>
+      <w:pPr>
+        <w:autoSpaceDE w:val="0"/>
+        <w:autoSpaceDN w:val="0"/>
+        <w:adjustRightInd w:val="0"/>
+        <w:ind w:left="360"/>
+        <w:rPr>
+          <w:b/>
+        </w:rPr>
+      </w:pPr>
+    </w:p>
+    <w:p>
+      <w:pPr>
+        <w:autoSpaceDE w:val="0"/>
+        <w:autoSpaceDN w:val="0"/>
+        <w:adjustRightInd w:val="0"/>
+        <w:ind w:left="360"/>
+        <w:rPr>
+          <w:b/>
+        </w:rPr>
+      </w:pPr>
+      <w:r>
+        <w:rPr>
+          <w:b/>
+        </w:rPr>
         <w:lastRenderedPageBreak/>
-        <w:t>UML-Sequenzdiagramm (mit den Komponenten von 1. für eine Artikelsuche)</w:t>
-      </w:r>
-    </w:p>
-    <w:p>
-      <w:pPr>
-        <w:autoSpaceDE w:val="0"/>
-        <w:autoSpaceDN w:val="0"/>
-        <w:adjustRightInd w:val="0"/>
-        <w:ind w:left="360"/>
-        <w:rPr>
-          <w:b/>
-        </w:rPr>
-      </w:pPr>
-    </w:p>
-    <w:p>
-      <w:pPr>
-        <w:autoSpaceDE w:val="0"/>
-        <w:autoSpaceDN w:val="0"/>
-        <w:adjustRightInd w:val="0"/>
-        <w:ind w:left="360"/>
-        <w:rPr>
-          <w:b/>
-        </w:rPr>
-      </w:pPr>
-      <w:r>
-        <w:rPr>
-          <w:b/>
-        </w:rPr>
         <w:pict>
-          <v:shape id="_x0000_i1026" type="#_x0000_t75" style="width:453.3pt;height:428.45pt">
+          <v:shape id="_x0000_i1026" type="#_x0000_t75" style="width:453.05pt;height:427.9pt">
             <v:imagedata r:id="rId6" o:title="uml_seq_produktsuche"/>
           </v:shape>
         </w:pict>
@@ -528,6 +1440,20 @@
         <w:adjustRightInd w:val="0"/>
         <w:ind w:left="360"/>
       </w:pPr>
+      <w:r>
+        <w:t>Simple und einfach</w:t>
+      </w:r>
+    </w:p>
+    <w:p>
+      <w:pPr>
+        <w:autoSpaceDE w:val="0"/>
+        <w:autoSpaceDN w:val="0"/>
+        <w:adjustRightInd w:val="0"/>
+        <w:ind w:left="360"/>
+      </w:pPr>
+      <w:r>
+        <w:t xml:space="preserve">Erfahrung mit die Programmiersprachen  </w:t>
+      </w:r>
     </w:p>
     <w:p>
       <w:pPr>
@@ -644,7 +1570,6 @@
         <w:adjustRightInd w:val="0"/>
       </w:pPr>
       <w:r>
-        <w:lastRenderedPageBreak/>
         <w:t>ERM de</w:t>
       </w:r>
       <w:r>
@@ -676,7 +1601,7 @@
       </w:pPr>
       <w:r>
         <w:pict>
-          <v:shape id="_x0000_i1027" type="#_x0000_t75" style="width:453.3pt;height:310.3pt">
+          <v:shape id="_x0000_i1027" type="#_x0000_t75" style="width:453.05pt;height:310.4pt">
             <v:imagedata r:id="rId7" o:title="BW2_ER_Modell"/>
           </v:shape>
         </w:pict>
@@ -861,6 +1786,363 @@
     </w:lvl>
   </w:abstractNum>
   <w:abstractNum w:abstractNumId="1">
+    <w:nsid w:val="0C8B7307"/>
+    <w:multiLevelType w:val="multilevel"/>
+    <w:tmpl w:val="4F200484"/>
+    <w:lvl w:ilvl="0">
+      <w:start w:val="1"/>
+      <w:numFmt w:val="bullet"/>
+      <w:lvlText w:val="•"/>
+      <w:lvlJc w:val="left"/>
+    </w:lvl>
+    <w:lvl w:ilvl="1">
+      <w:numFmt w:val="decimal"/>
+      <w:lvlText w:val=""/>
+      <w:lvlJc w:val="left"/>
+    </w:lvl>
+    <w:lvl w:ilvl="2">
+      <w:numFmt w:val="decimal"/>
+      <w:lvlText w:val=""/>
+      <w:lvlJc w:val="left"/>
+    </w:lvl>
+    <w:lvl w:ilvl="3">
+      <w:numFmt w:val="decimal"/>
+      <w:lvlText w:val=""/>
+      <w:lvlJc w:val="left"/>
+    </w:lvl>
+    <w:lvl w:ilvl="4">
+      <w:numFmt w:val="decimal"/>
+      <w:lvlText w:val=""/>
+      <w:lvlJc w:val="left"/>
+    </w:lvl>
+    <w:lvl w:ilvl="5">
+      <w:numFmt w:val="decimal"/>
+      <w:lvlText w:val=""/>
+      <w:lvlJc w:val="left"/>
+    </w:lvl>
+    <w:lvl w:ilvl="6">
+      <w:numFmt w:val="decimal"/>
+      <w:lvlText w:val=""/>
+      <w:lvlJc w:val="left"/>
+    </w:lvl>
+    <w:lvl w:ilvl="7">
+      <w:numFmt w:val="decimal"/>
+      <w:lvlText w:val=""/>
+      <w:lvlJc w:val="left"/>
+    </w:lvl>
+    <w:lvl w:ilvl="8">
+      <w:numFmt w:val="decimal"/>
+      <w:lvlText w:val=""/>
+      <w:lvlJc w:val="left"/>
+    </w:lvl>
+  </w:abstractNum>
+  <w:abstractNum w:abstractNumId="2">
+    <w:nsid w:val="11E8269A"/>
+    <w:multiLevelType w:val="multilevel"/>
+    <w:tmpl w:val="31C22BD0"/>
+    <w:lvl w:ilvl="0">
+      <w:start w:val="1"/>
+      <w:numFmt w:val="bullet"/>
+      <w:lvlText w:val="•"/>
+      <w:lvlJc w:val="left"/>
+    </w:lvl>
+    <w:lvl w:ilvl="1">
+      <w:numFmt w:val="decimal"/>
+      <w:lvlText w:val=""/>
+      <w:lvlJc w:val="left"/>
+    </w:lvl>
+    <w:lvl w:ilvl="2">
+      <w:numFmt w:val="decimal"/>
+      <w:lvlText w:val=""/>
+      <w:lvlJc w:val="left"/>
+    </w:lvl>
+    <w:lvl w:ilvl="3">
+      <w:numFmt w:val="decimal"/>
+      <w:lvlText w:val=""/>
+      <w:lvlJc w:val="left"/>
+    </w:lvl>
+    <w:lvl w:ilvl="4">
+      <w:numFmt w:val="decimal"/>
+      <w:lvlText w:val=""/>
+      <w:lvlJc w:val="left"/>
+    </w:lvl>
+    <w:lvl w:ilvl="5">
+      <w:numFmt w:val="decimal"/>
+      <w:lvlText w:val=""/>
+      <w:lvlJc w:val="left"/>
+    </w:lvl>
+    <w:lvl w:ilvl="6">
+      <w:numFmt w:val="decimal"/>
+      <w:lvlText w:val=""/>
+      <w:lvlJc w:val="left"/>
+    </w:lvl>
+    <w:lvl w:ilvl="7">
+      <w:numFmt w:val="decimal"/>
+      <w:lvlText w:val=""/>
+      <w:lvlJc w:val="left"/>
+    </w:lvl>
+    <w:lvl w:ilvl="8">
+      <w:numFmt w:val="decimal"/>
+      <w:lvlText w:val=""/>
+      <w:lvlJc w:val="left"/>
+    </w:lvl>
+  </w:abstractNum>
+  <w:abstractNum w:abstractNumId="3">
+    <w:nsid w:val="204951A4"/>
+    <w:multiLevelType w:val="multilevel"/>
+    <w:tmpl w:val="7B04E160"/>
+    <w:lvl w:ilvl="0">
+      <w:start w:val="1"/>
+      <w:numFmt w:val="bullet"/>
+      <w:lvlText w:val="•"/>
+      <w:lvlJc w:val="left"/>
+    </w:lvl>
+    <w:lvl w:ilvl="1">
+      <w:numFmt w:val="decimal"/>
+      <w:lvlText w:val=""/>
+      <w:lvlJc w:val="left"/>
+    </w:lvl>
+    <w:lvl w:ilvl="2">
+      <w:numFmt w:val="decimal"/>
+      <w:lvlText w:val=""/>
+      <w:lvlJc w:val="left"/>
+    </w:lvl>
+    <w:lvl w:ilvl="3">
+      <w:numFmt w:val="decimal"/>
+      <w:lvlText w:val=""/>
+      <w:lvlJc w:val="left"/>
+    </w:lvl>
+    <w:lvl w:ilvl="4">
+      <w:numFmt w:val="decimal"/>
+      <w:lvlText w:val=""/>
+      <w:lvlJc w:val="left"/>
+    </w:lvl>
+    <w:lvl w:ilvl="5">
+      <w:numFmt w:val="decimal"/>
+      <w:lvlText w:val=""/>
+      <w:lvlJc w:val="left"/>
+    </w:lvl>
+    <w:lvl w:ilvl="6">
+      <w:numFmt w:val="decimal"/>
+      <w:lvlText w:val=""/>
+      <w:lvlJc w:val="left"/>
+    </w:lvl>
+    <w:lvl w:ilvl="7">
+      <w:numFmt w:val="decimal"/>
+      <w:lvlText w:val=""/>
+      <w:lvlJc w:val="left"/>
+    </w:lvl>
+    <w:lvl w:ilvl="8">
+      <w:numFmt w:val="decimal"/>
+      <w:lvlText w:val=""/>
+      <w:lvlJc w:val="left"/>
+    </w:lvl>
+  </w:abstractNum>
+  <w:abstractNum w:abstractNumId="4">
+    <w:nsid w:val="3C554463"/>
+    <w:multiLevelType w:val="multilevel"/>
+    <w:tmpl w:val="A35EC13C"/>
+    <w:lvl w:ilvl="0">
+      <w:start w:val="1"/>
+      <w:numFmt w:val="bullet"/>
+      <w:lvlText w:val="•"/>
+      <w:lvlJc w:val="left"/>
+    </w:lvl>
+    <w:lvl w:ilvl="1">
+      <w:numFmt w:val="decimal"/>
+      <w:lvlText w:val=""/>
+      <w:lvlJc w:val="left"/>
+    </w:lvl>
+    <w:lvl w:ilvl="2">
+      <w:numFmt w:val="decimal"/>
+      <w:lvlText w:val=""/>
+      <w:lvlJc w:val="left"/>
+    </w:lvl>
+    <w:lvl w:ilvl="3">
+      <w:numFmt w:val="decimal"/>
+      <w:lvlText w:val=""/>
+      <w:lvlJc w:val="left"/>
+    </w:lvl>
+    <w:lvl w:ilvl="4">
+      <w:numFmt w:val="decimal"/>
+      <w:lvlText w:val=""/>
+      <w:lvlJc w:val="left"/>
+    </w:lvl>
+    <w:lvl w:ilvl="5">
+      <w:numFmt w:val="decimal"/>
+      <w:lvlText w:val=""/>
+      <w:lvlJc w:val="left"/>
+    </w:lvl>
+    <w:lvl w:ilvl="6">
+      <w:numFmt w:val="decimal"/>
+      <w:lvlText w:val=""/>
+      <w:lvlJc w:val="left"/>
+    </w:lvl>
+    <w:lvl w:ilvl="7">
+      <w:numFmt w:val="decimal"/>
+      <w:lvlText w:val=""/>
+      <w:lvlJc w:val="left"/>
+    </w:lvl>
+    <w:lvl w:ilvl="8">
+      <w:numFmt w:val="decimal"/>
+      <w:lvlText w:val=""/>
+      <w:lvlJc w:val="left"/>
+    </w:lvl>
+  </w:abstractNum>
+  <w:abstractNum w:abstractNumId="5">
+    <w:nsid w:val="520E2A1E"/>
+    <w:multiLevelType w:val="multilevel"/>
+    <w:tmpl w:val="08FE7334"/>
+    <w:lvl w:ilvl="0">
+      <w:start w:val="1"/>
+      <w:numFmt w:val="bullet"/>
+      <w:lvlText w:val="•"/>
+      <w:lvlJc w:val="left"/>
+    </w:lvl>
+    <w:lvl w:ilvl="1">
+      <w:numFmt w:val="decimal"/>
+      <w:lvlText w:val=""/>
+      <w:lvlJc w:val="left"/>
+    </w:lvl>
+    <w:lvl w:ilvl="2">
+      <w:numFmt w:val="decimal"/>
+      <w:lvlText w:val=""/>
+      <w:lvlJc w:val="left"/>
+    </w:lvl>
+    <w:lvl w:ilvl="3">
+      <w:numFmt w:val="decimal"/>
+      <w:lvlText w:val=""/>
+      <w:lvlJc w:val="left"/>
+    </w:lvl>
+    <w:lvl w:ilvl="4">
+      <w:numFmt w:val="decimal"/>
+      <w:lvlText w:val=""/>
+      <w:lvlJc w:val="left"/>
+    </w:lvl>
+    <w:lvl w:ilvl="5">
+      <w:numFmt w:val="decimal"/>
+      <w:lvlText w:val=""/>
+      <w:lvlJc w:val="left"/>
+    </w:lvl>
+    <w:lvl w:ilvl="6">
+      <w:numFmt w:val="decimal"/>
+      <w:lvlText w:val=""/>
+      <w:lvlJc w:val="left"/>
+    </w:lvl>
+    <w:lvl w:ilvl="7">
+      <w:numFmt w:val="decimal"/>
+      <w:lvlText w:val=""/>
+      <w:lvlJc w:val="left"/>
+    </w:lvl>
+    <w:lvl w:ilvl="8">
+      <w:numFmt w:val="decimal"/>
+      <w:lvlText w:val=""/>
+      <w:lvlJc w:val="left"/>
+    </w:lvl>
+  </w:abstractNum>
+  <w:abstractNum w:abstractNumId="6">
+    <w:nsid w:val="58CA7715"/>
+    <w:multiLevelType w:val="multilevel"/>
+    <w:tmpl w:val="7204A85A"/>
+    <w:lvl w:ilvl="0">
+      <w:start w:val="1"/>
+      <w:numFmt w:val="bullet"/>
+      <w:lvlText w:val="•"/>
+      <w:lvlJc w:val="left"/>
+    </w:lvl>
+    <w:lvl w:ilvl="1">
+      <w:numFmt w:val="decimal"/>
+      <w:lvlText w:val=""/>
+      <w:lvlJc w:val="left"/>
+    </w:lvl>
+    <w:lvl w:ilvl="2">
+      <w:numFmt w:val="decimal"/>
+      <w:lvlText w:val=""/>
+      <w:lvlJc w:val="left"/>
+    </w:lvl>
+    <w:lvl w:ilvl="3">
+      <w:numFmt w:val="decimal"/>
+      <w:lvlText w:val=""/>
+      <w:lvlJc w:val="left"/>
+    </w:lvl>
+    <w:lvl w:ilvl="4">
+      <w:numFmt w:val="decimal"/>
+      <w:lvlText w:val=""/>
+      <w:lvlJc w:val="left"/>
+    </w:lvl>
+    <w:lvl w:ilvl="5">
+      <w:numFmt w:val="decimal"/>
+      <w:lvlText w:val=""/>
+      <w:lvlJc w:val="left"/>
+    </w:lvl>
+    <w:lvl w:ilvl="6">
+      <w:numFmt w:val="decimal"/>
+      <w:lvlText w:val=""/>
+      <w:lvlJc w:val="left"/>
+    </w:lvl>
+    <w:lvl w:ilvl="7">
+      <w:numFmt w:val="decimal"/>
+      <w:lvlText w:val=""/>
+      <w:lvlJc w:val="left"/>
+    </w:lvl>
+    <w:lvl w:ilvl="8">
+      <w:numFmt w:val="decimal"/>
+      <w:lvlText w:val=""/>
+      <w:lvlJc w:val="left"/>
+    </w:lvl>
+  </w:abstractNum>
+  <w:abstractNum w:abstractNumId="7">
+    <w:nsid w:val="594D1D19"/>
+    <w:multiLevelType w:val="multilevel"/>
+    <w:tmpl w:val="0090F7A0"/>
+    <w:lvl w:ilvl="0">
+      <w:start w:val="1"/>
+      <w:numFmt w:val="bullet"/>
+      <w:lvlText w:val="•"/>
+      <w:lvlJc w:val="left"/>
+    </w:lvl>
+    <w:lvl w:ilvl="1">
+      <w:numFmt w:val="decimal"/>
+      <w:lvlText w:val=""/>
+      <w:lvlJc w:val="left"/>
+    </w:lvl>
+    <w:lvl w:ilvl="2">
+      <w:numFmt w:val="decimal"/>
+      <w:lvlText w:val=""/>
+      <w:lvlJc w:val="left"/>
+    </w:lvl>
+    <w:lvl w:ilvl="3">
+      <w:numFmt w:val="decimal"/>
+      <w:lvlText w:val=""/>
+      <w:lvlJc w:val="left"/>
+    </w:lvl>
+    <w:lvl w:ilvl="4">
+      <w:numFmt w:val="decimal"/>
+      <w:lvlText w:val=""/>
+      <w:lvlJc w:val="left"/>
+    </w:lvl>
+    <w:lvl w:ilvl="5">
+      <w:numFmt w:val="decimal"/>
+      <w:lvlText w:val=""/>
+      <w:lvlJc w:val="left"/>
+    </w:lvl>
+    <w:lvl w:ilvl="6">
+      <w:numFmt w:val="decimal"/>
+      <w:lvlText w:val=""/>
+      <w:lvlJc w:val="left"/>
+    </w:lvl>
+    <w:lvl w:ilvl="7">
+      <w:numFmt w:val="decimal"/>
+      <w:lvlText w:val=""/>
+      <w:lvlJc w:val="left"/>
+    </w:lvl>
+    <w:lvl w:ilvl="8">
+      <w:numFmt w:val="decimal"/>
+      <w:lvlText w:val=""/>
+      <w:lvlJc w:val="left"/>
+    </w:lvl>
+  </w:abstractNum>
+  <w:abstractNum w:abstractNumId="8">
     <w:nsid w:val="60F14767"/>
     <w:multiLevelType w:val="hybridMultilevel"/>
     <w:tmpl w:val="F634E614"/>
@@ -949,7 +2231,58 @@
       </w:pPr>
     </w:lvl>
   </w:abstractNum>
-  <w:abstractNum w:abstractNumId="2">
+  <w:abstractNum w:abstractNumId="9">
+    <w:nsid w:val="65523F29"/>
+    <w:multiLevelType w:val="multilevel"/>
+    <w:tmpl w:val="B4A4A40C"/>
+    <w:lvl w:ilvl="0">
+      <w:start w:val="1"/>
+      <w:numFmt w:val="bullet"/>
+      <w:lvlText w:val="•"/>
+      <w:lvlJc w:val="left"/>
+    </w:lvl>
+    <w:lvl w:ilvl="1">
+      <w:numFmt w:val="decimal"/>
+      <w:lvlText w:val=""/>
+      <w:lvlJc w:val="left"/>
+    </w:lvl>
+    <w:lvl w:ilvl="2">
+      <w:numFmt w:val="decimal"/>
+      <w:lvlText w:val=""/>
+      <w:lvlJc w:val="left"/>
+    </w:lvl>
+    <w:lvl w:ilvl="3">
+      <w:numFmt w:val="decimal"/>
+      <w:lvlText w:val=""/>
+      <w:lvlJc w:val="left"/>
+    </w:lvl>
+    <w:lvl w:ilvl="4">
+      <w:numFmt w:val="decimal"/>
+      <w:lvlText w:val=""/>
+      <w:lvlJc w:val="left"/>
+    </w:lvl>
+    <w:lvl w:ilvl="5">
+      <w:numFmt w:val="decimal"/>
+      <w:lvlText w:val=""/>
+      <w:lvlJc w:val="left"/>
+    </w:lvl>
+    <w:lvl w:ilvl="6">
+      <w:numFmt w:val="decimal"/>
+      <w:lvlText w:val=""/>
+      <w:lvlJc w:val="left"/>
+    </w:lvl>
+    <w:lvl w:ilvl="7">
+      <w:numFmt w:val="decimal"/>
+      <w:lvlText w:val=""/>
+      <w:lvlJc w:val="left"/>
+    </w:lvl>
+    <w:lvl w:ilvl="8">
+      <w:numFmt w:val="decimal"/>
+      <w:lvlText w:val=""/>
+      <w:lvlJc w:val="left"/>
+    </w:lvl>
+  </w:abstractNum>
+  <w:abstractNum w:abstractNumId="10">
     <w:nsid w:val="66E6624F"/>
     <w:multiLevelType w:val="hybridMultilevel"/>
     <w:tmpl w:val="0332F67E"/>
@@ -1065,7 +2398,7 @@
       </w:pPr>
     </w:lvl>
   </w:abstractNum>
-  <w:abstractNum w:abstractNumId="3">
+  <w:abstractNum w:abstractNumId="11">
     <w:nsid w:val="74C15CF4"/>
     <w:multiLevelType w:val="hybridMultilevel"/>
     <w:tmpl w:val="F92CA88E"/>
@@ -1178,17 +2511,95 @@
       </w:rPr>
     </w:lvl>
   </w:abstractNum>
+  <w:abstractNum w:abstractNumId="12">
+    <w:nsid w:val="76864C76"/>
+    <w:multiLevelType w:val="multilevel"/>
+    <w:tmpl w:val="36D4EB68"/>
+    <w:lvl w:ilvl="0">
+      <w:start w:val="1"/>
+      <w:numFmt w:val="bullet"/>
+      <w:lvlText w:val="•"/>
+      <w:lvlJc w:val="left"/>
+    </w:lvl>
+    <w:lvl w:ilvl="1">
+      <w:numFmt w:val="decimal"/>
+      <w:lvlText w:val=""/>
+      <w:lvlJc w:val="left"/>
+    </w:lvl>
+    <w:lvl w:ilvl="2">
+      <w:numFmt w:val="decimal"/>
+      <w:lvlText w:val=""/>
+      <w:lvlJc w:val="left"/>
+    </w:lvl>
+    <w:lvl w:ilvl="3">
+      <w:numFmt w:val="decimal"/>
+      <w:lvlText w:val=""/>
+      <w:lvlJc w:val="left"/>
+    </w:lvl>
+    <w:lvl w:ilvl="4">
+      <w:numFmt w:val="decimal"/>
+      <w:lvlText w:val=""/>
+      <w:lvlJc w:val="left"/>
+    </w:lvl>
+    <w:lvl w:ilvl="5">
+      <w:numFmt w:val="decimal"/>
+      <w:lvlText w:val=""/>
+      <w:lvlJc w:val="left"/>
+    </w:lvl>
+    <w:lvl w:ilvl="6">
+      <w:numFmt w:val="decimal"/>
+      <w:lvlText w:val=""/>
+      <w:lvlJc w:val="left"/>
+    </w:lvl>
+    <w:lvl w:ilvl="7">
+      <w:numFmt w:val="decimal"/>
+      <w:lvlText w:val=""/>
+      <w:lvlJc w:val="left"/>
+    </w:lvl>
+    <w:lvl w:ilvl="8">
+      <w:numFmt w:val="decimal"/>
+      <w:lvlText w:val=""/>
+      <w:lvlJc w:val="left"/>
+    </w:lvl>
+  </w:abstractNum>
   <w:num w:numId="1">
-    <w:abstractNumId w:val="2"/>
+    <w:abstractNumId w:val="10"/>
   </w:num>
   <w:num w:numId="2">
     <w:abstractNumId w:val="0"/>
   </w:num>
   <w:num w:numId="3">
-    <w:abstractNumId w:val="1"/>
+    <w:abstractNumId w:val="8"/>
   </w:num>
   <w:num w:numId="4">
+    <w:abstractNumId w:val="11"/>
+  </w:num>
+  <w:num w:numId="5">
+    <w:abstractNumId w:val="9"/>
+  </w:num>
+  <w:num w:numId="6">
+    <w:abstractNumId w:val="4"/>
+  </w:num>
+  <w:num w:numId="7">
+    <w:abstractNumId w:val="7"/>
+  </w:num>
+  <w:num w:numId="8">
     <w:abstractNumId w:val="3"/>
+  </w:num>
+  <w:num w:numId="9">
+    <w:abstractNumId w:val="2"/>
+  </w:num>
+  <w:num w:numId="10">
+    <w:abstractNumId w:val="6"/>
+  </w:num>
+  <w:num w:numId="11">
+    <w:abstractNumId w:val="12"/>
+  </w:num>
+  <w:num w:numId="12">
+    <w:abstractNumId w:val="5"/>
+  </w:num>
+  <w:num w:numId="13">
+    <w:abstractNumId w:val="1"/>
   </w:num>
 </w:numbering>
 </file>

</xml_diff>